<commit_message>
Made some minor changes
</commit_message>
<xml_diff>
--- a/gitcmds.docx
+++ b/gitcmds.docx
@@ -153,6 +153,110 @@
       </w:r>
     </w:p>
     <w:p>
+      <w:r>
+        <w:t xml:space="preserve">- </w:t>
+      </w:r>
+      <w:r>
+        <w:rPr>
+          <w:b/>
+          <w:bCs/>
+        </w:rPr>
+        <w:t>`touch &lt;file name&gt;’</w:t>
+      </w:r>
+      <w:r>
+        <w:t>: Simple way (Git Bash) to create a file inside the current path</w:t>
+      </w:r>
+    </w:p>
+    <w:p>
+      <w:r>
+        <w:t>-</w:t>
+      </w:r>
+      <w:r>
+        <w:rPr>
+          <w:b/>
+          <w:bCs/>
+        </w:rPr>
+        <w:t xml:space="preserve"> </w:t>
+      </w:r>
+      <w:r>
+        <w:rPr>
+          <w:b/>
+          <w:bCs/>
+        </w:rPr>
+        <w:t>‘</w:t>
+      </w:r>
+      <w:r>
+        <w:rPr>
+          <w:b/>
+          <w:bCs/>
+        </w:rPr>
+        <w:t>cat &lt;file name&gt;’</w:t>
+      </w:r>
+      <w:r>
+        <w:t>: used to display the contents (even codes) of any file and it works with any .txt, .</w:t>
+      </w:r>
+      <w:proofErr w:type="spellStart"/>
+      <w:r>
+        <w:t>js</w:t>
+      </w:r>
+      <w:proofErr w:type="spellEnd"/>
+      <w:r>
+        <w:t>, .</w:t>
+      </w:r>
+      <w:proofErr w:type="spellStart"/>
+      <w:r>
+        <w:t>py</w:t>
+      </w:r>
+      <w:proofErr w:type="spellEnd"/>
+      <w:r>
+        <w:t xml:space="preserve">, .java, etc. file </w:t>
+      </w:r>
+    </w:p>
+    <w:p>
+      <w:r>
+        <w:t>- ‘</w:t>
+      </w:r>
+      <w:r>
+        <w:rPr>
+          <w:b/>
+          <w:bCs/>
+        </w:rPr>
+        <w:t>mv &lt;oldfile.txt&gt; &lt;newfile.txt&gt;</w:t>
+      </w:r>
+      <w:r>
+        <w:rPr>
+          <w:b/>
+          <w:bCs/>
+        </w:rPr>
+        <w:t>’</w:t>
+      </w:r>
+      <w:r>
+        <w:t>:</w:t>
+      </w:r>
+      <w:r>
+        <w:t xml:space="preserve"> renames the file on your system</w:t>
+      </w:r>
+    </w:p>
+    <w:p>
+      <w:r>
+        <w:t xml:space="preserve">- </w:t>
+      </w:r>
+      <w:r>
+        <w:rPr>
+          <w:b/>
+          <w:bCs/>
+        </w:rPr>
+        <w:t>`rm -rf &lt;file name&gt;`</w:t>
+      </w:r>
+      <w:r>
+        <w:t>:</w:t>
+      </w:r>
+      <w:r>
+        <w:t xml:space="preserve"> Deletes the file from the directory</w:t>
+      </w:r>
+    </w:p>
+    <w:p/>
+    <w:p>
       <w:pPr>
         <w:rPr>
           <w:b/>
@@ -225,7 +329,15 @@
         <w:t>`cd ..`</w:t>
       </w:r>
       <w:r>
-        <w:t xml:space="preserve"> takes you back - you're literally telling it "go to the parent directory"!</w:t>
+        <w:t xml:space="preserve"> takes you back - you're literally telling it </w:t>
+      </w:r>
+      <w:proofErr w:type="gramStart"/>
+      <w:r>
+        <w:t>"go</w:t>
+      </w:r>
+      <w:proofErr w:type="gramEnd"/>
+      <w:r>
+        <w:t xml:space="preserve"> to the parent directory"!</w:t>
       </w:r>
     </w:p>
     <w:p/>
@@ -276,7 +388,23 @@
           <w:b/>
           <w:bCs/>
         </w:rPr>
-        <w:t>`git init`</w:t>
+        <w:t xml:space="preserve">`git </w:t>
+      </w:r>
+      <w:proofErr w:type="spellStart"/>
+      <w:r>
+        <w:rPr>
+          <w:b/>
+          <w:bCs/>
+        </w:rPr>
+        <w:t>init</w:t>
+      </w:r>
+      <w:proofErr w:type="spellEnd"/>
+      <w:r>
+        <w:rPr>
+          <w:b/>
+          <w:bCs/>
+        </w:rPr>
+        <w:t>`</w:t>
       </w:r>
       <w:r>
         <w:t>: Creates a new Git repository</w:t>
@@ -384,6 +512,7 @@
     </w:p>
     <w:p>
       <w:r>
+        <w:lastRenderedPageBreak/>
         <w:t xml:space="preserve">    - </w:t>
       </w:r>
       <w:r>
@@ -426,7 +555,27 @@
                 <w:sz w:val="28"/>
                 <w:szCs w:val="28"/>
               </w:rPr>
-              <w:t>Before `git init`</w:t>
+              <w:t xml:space="preserve">Before `git </w:t>
+            </w:r>
+            <w:proofErr w:type="spellStart"/>
+            <w:r>
+              <w:rPr>
+                <w:b/>
+                <w:bCs/>
+                <w:sz w:val="28"/>
+                <w:szCs w:val="28"/>
+              </w:rPr>
+              <w:t>init</w:t>
+            </w:r>
+            <w:proofErr w:type="spellEnd"/>
+            <w:r>
+              <w:rPr>
+                <w:b/>
+                <w:bCs/>
+                <w:sz w:val="28"/>
+                <w:szCs w:val="28"/>
+              </w:rPr>
+              <w:t>`</w:t>
             </w:r>
             <w:r>
               <w:rPr>
@@ -507,8 +656,27 @@
                 <w:sz w:val="28"/>
                 <w:szCs w:val="28"/>
               </w:rPr>
-              <w:lastRenderedPageBreak/>
-              <w:t>After `git init`:</w:t>
+              <w:t xml:space="preserve">After `git </w:t>
+            </w:r>
+            <w:proofErr w:type="spellStart"/>
+            <w:r>
+              <w:rPr>
+                <w:b/>
+                <w:bCs/>
+                <w:sz w:val="28"/>
+                <w:szCs w:val="28"/>
+              </w:rPr>
+              <w:t>init</w:t>
+            </w:r>
+            <w:proofErr w:type="spellEnd"/>
+            <w:r>
+              <w:rPr>
+                <w:b/>
+                <w:bCs/>
+                <w:sz w:val="28"/>
+                <w:szCs w:val="28"/>
+              </w:rPr>
+              <w:t>`:</w:t>
             </w:r>
           </w:p>
         </w:tc>
@@ -572,53 +740,35 @@
           <w:b/>
           <w:bCs/>
         </w:rPr>
-        <w:t>`touch &lt;file name&gt;</w:t>
-      </w:r>
-      <w:r>
-        <w:rPr>
-          <w:b/>
-          <w:bCs/>
-        </w:rPr>
+        <w:t>`git status`</w:t>
+      </w:r>
+      <w:r>
+        <w:t>: Tracks the history of changes made in the repository. Shows which files have been added, modified, or deleted.</w:t>
+      </w:r>
+    </w:p>
+    <w:p>
+      <w:r>
+        <w:t xml:space="preserve">- </w:t>
+      </w:r>
+      <w:r>
+        <w:rPr>
+          <w:b/>
+          <w:bCs/>
+        </w:rPr>
+        <w:t>‘</w:t>
+      </w:r>
+      <w:r>
+        <w:rPr>
+          <w:b/>
+          <w:bCs/>
+        </w:rPr>
+        <w:t>git add</w:t>
+      </w:r>
+      <w:r>
         <w:t>’</w:t>
       </w:r>
       <w:r>
-        <w:t>: Simple way (Git Bash) to create a file inside the current path</w:t>
-      </w:r>
-    </w:p>
-    <w:p>
-      <w:r>
-        <w:t>-</w:t>
-      </w:r>
-      <w:r>
-        <w:rPr>
-          <w:b/>
-          <w:bCs/>
-        </w:rPr>
-        <w:t xml:space="preserve"> </w:t>
-      </w:r>
-      <w:r>
-        <w:rPr>
-          <w:b/>
-          <w:bCs/>
-        </w:rPr>
-        <w:t>‘</w:t>
-      </w:r>
-      <w:r>
-        <w:rPr>
-          <w:b/>
-          <w:bCs/>
-        </w:rPr>
-        <w:t>cat &lt;file name&gt;</w:t>
-      </w:r>
-      <w:r>
-        <w:rPr>
-          <w:b/>
-          <w:bCs/>
-        </w:rPr>
-        <w:t>’</w:t>
-      </w:r>
-      <w:r>
-        <w:t xml:space="preserve">: used to display the contents (even codes) of any file and it works with any .txt, .js, .py, .java, etc. file </w:t>
+        <w:t>: This command is used to stage changes before committing them</w:t>
       </w:r>
     </w:p>
     <w:p>
@@ -626,27 +776,14 @@
         <w:t xml:space="preserve">- </w:t>
       </w:r>
       <w:r>
-        <w:t>‘</w:t>
-      </w:r>
-      <w:r>
-        <w:rPr>
-          <w:b/>
-          <w:bCs/>
-        </w:rPr>
-        <w:t>mv &lt;oldfile.txt&gt; &lt;newfile.txt&gt;</w:t>
-      </w:r>
-      <w:r>
-        <w:rPr>
-          <w:b/>
-          <w:bCs/>
-        </w:rPr>
-        <w:t>’</w:t>
-      </w:r>
-      <w:r>
-        <w:t>:</w:t>
-      </w:r>
-      <w:r>
-        <w:t xml:space="preserve"> renames the file on your system</w:t>
+        <w:rPr>
+          <w:b/>
+          <w:bCs/>
+        </w:rPr>
+        <w:t>`git add .`</w:t>
+      </w:r>
+      <w:r>
+        <w:t xml:space="preserve"> : Stages ALL changes in the current directory and its subdirectories</w:t>
       </w:r>
     </w:p>
     <w:p>
@@ -658,85 +795,13 @@
           <w:b/>
           <w:bCs/>
         </w:rPr>
-        <w:t>`rm -rf &lt;file name&gt;`</w:t>
-      </w:r>
-      <w:r>
-        <w:t>:</w:t>
-      </w:r>
-      <w:r>
-        <w:t xml:space="preserve"> Deletes the file from the directory</w:t>
-      </w:r>
-    </w:p>
-    <w:p>
-      <w:r>
-        <w:t xml:space="preserve">- </w:t>
-      </w:r>
-      <w:r>
-        <w:rPr>
-          <w:b/>
-          <w:bCs/>
-        </w:rPr>
-        <w:t>`git status`</w:t>
-      </w:r>
-      <w:r>
-        <w:t>: Tracks the history of changes made in the repository. Shows which files have been added, modified, or deleted.</w:t>
-      </w:r>
-    </w:p>
-    <w:p>
-      <w:r>
-        <w:t xml:space="preserve">- </w:t>
-      </w:r>
-      <w:r>
-        <w:rPr>
-          <w:b/>
-          <w:bCs/>
-        </w:rPr>
-        <w:t>‘</w:t>
-      </w:r>
-      <w:r>
-        <w:rPr>
-          <w:b/>
-          <w:bCs/>
-        </w:rPr>
-        <w:t>git add</w:t>
-      </w:r>
-      <w:r>
-        <w:t>’</w:t>
-      </w:r>
-      <w:r>
-        <w:t>: This command is used to stage changes before committing them</w:t>
-      </w:r>
-    </w:p>
-    <w:p>
-      <w:r>
-        <w:t xml:space="preserve">- </w:t>
-      </w:r>
-      <w:r>
-        <w:rPr>
-          <w:b/>
-          <w:bCs/>
-        </w:rPr>
-        <w:t>`git add .`</w:t>
-      </w:r>
-      <w:r>
-        <w:t xml:space="preserve"> : Stages ALL changes in the current directory and its subdirectories</w:t>
-      </w:r>
-    </w:p>
-    <w:p>
-      <w:r>
-        <w:t xml:space="preserve">- </w:t>
-      </w:r>
-      <w:r>
-        <w:rPr>
-          <w:b/>
-          <w:bCs/>
-        </w:rPr>
         <w:t>`git add &lt;filename&gt;`</w:t>
       </w:r>
       <w:r>
         <w:t xml:space="preserve"> : Stages changes only for the specified file</w:t>
       </w:r>
     </w:p>
+    <w:p/>
     <w:tbl>
       <w:tblPr>
         <w:tblStyle w:val="TableGrid"/>
@@ -800,8 +865,13 @@
           </w:tcPr>
           <w:p>
             <w:r>
-              <w:t xml:space="preserve">  - Other modified files remain unstaged</w:t>
-            </w:r>
+              <w:t xml:space="preserve">  - Other modified files remain </w:t>
+            </w:r>
+            <w:proofErr w:type="spellStart"/>
+            <w:r>
+              <w:t>unstaged</w:t>
+            </w:r>
+            <w:proofErr w:type="spellEnd"/>
           </w:p>
         </w:tc>
       </w:tr>
@@ -833,7 +903,15 @@
         <w:t>’</w:t>
       </w:r>
       <w:r>
-        <w:t xml:space="preserve">: You can unstage files using this </w:t>
+        <w:t xml:space="preserve">: You can </w:t>
+      </w:r>
+      <w:proofErr w:type="spellStart"/>
+      <w:r>
+        <w:t>unstage</w:t>
+      </w:r>
+      <w:proofErr w:type="spellEnd"/>
+      <w:r>
+        <w:t xml:space="preserve"> files using this </w:t>
       </w:r>
     </w:p>
     <w:p/>
@@ -970,12 +1048,12 @@
     </w:p>
     <w:p>
       <w:r>
+        <w:lastRenderedPageBreak/>
         <w:t>- You modified 3 files: A.txt, B.txt, C.txt</w:t>
       </w:r>
     </w:p>
     <w:p>
       <w:r>
-        <w:lastRenderedPageBreak/>
         <w:t>- You want to commit A.txt and B.txt together, but C.txt separately</w:t>
       </w:r>
     </w:p>
@@ -1266,6 +1344,7 @@
           </w:tcPr>
           <w:p>
             <w:r>
+              <w:lastRenderedPageBreak/>
               <w:t>- Firstly, make some changes to your files</w:t>
             </w:r>
           </w:p>
@@ -1300,7 +1379,6 @@
           </w:tcPr>
           <w:p>
             <w:r>
-              <w:lastRenderedPageBreak/>
               <w:t xml:space="preserve">- </w:t>
             </w:r>
             <w:r>
@@ -1584,7 +1662,15 @@
           </w:tcPr>
           <w:p>
             <w:r>
-              <w:t>You'll see these changes as "unstaged" if you run git status</w:t>
+              <w:t>You'll see these changes as "</w:t>
+            </w:r>
+            <w:proofErr w:type="spellStart"/>
+            <w:r>
+              <w:t>unstaged</w:t>
+            </w:r>
+            <w:proofErr w:type="spellEnd"/>
+            <w:r>
+              <w:t>" if you run git status</w:t>
             </w:r>
           </w:p>
         </w:tc>
@@ -1744,7 +1830,15 @@
         <w:t>H</w:t>
       </w:r>
       <w:r>
-        <w:t>ub. The URL will act as junction with the repository on github with your local project/folder. To attach the URL to your project/ folder use the command.</w:t>
+        <w:t xml:space="preserve">ub. The URL will act as junction with the repository on </w:t>
+      </w:r>
+      <w:proofErr w:type="spellStart"/>
+      <w:r>
+        <w:t>github</w:t>
+      </w:r>
+      <w:proofErr w:type="spellEnd"/>
+      <w:r>
+        <w:t xml:space="preserve"> with your local project/folder. To attach the URL to your project/ folder use the command.</w:t>
       </w:r>
     </w:p>
     <w:p/>
@@ -1771,41 +1865,383 @@
     </w:p>
     <w:p>
       <w:r>
+        <w:lastRenderedPageBreak/>
         <w:t>After the connection has been made whatever changes and whenever the changes were made to our project/folder will reflect on the remote repository.</w:t>
       </w:r>
     </w:p>
     <w:p>
       <w:r>
+        <w:t xml:space="preserve">Since the connection has been made, so whenever we make any changes to our local project/folder we’ll not use the </w:t>
+      </w:r>
+      <w:r>
+        <w:rPr>
+          <w:b/>
+          <w:bCs/>
+        </w:rPr>
+        <w:t>‘git remote add origin &lt;URL&gt;’</w:t>
+      </w:r>
+      <w:r>
+        <w:rPr>
+          <w:b/>
+          <w:bCs/>
+        </w:rPr>
+        <w:t xml:space="preserve"> </w:t>
+      </w:r>
+      <w:r>
+        <w:t>again and again after every commit instead we’ll use the</w:t>
+      </w:r>
+      <w:r>
+        <w:t>:</w:t>
+      </w:r>
+    </w:p>
+    <w:p>
+      <w:r>
+        <w:rPr>
+          <w:b/>
+          <w:bCs/>
+        </w:rPr>
+        <w:t>-</w:t>
+      </w:r>
+      <w:r>
+        <w:rPr>
+          <w:b/>
+          <w:bCs/>
+        </w:rPr>
+        <w:t>‘</w:t>
+      </w:r>
+      <w:r>
+        <w:rPr>
+          <w:b/>
+          <w:bCs/>
+        </w:rPr>
+        <w:t>git push</w:t>
+      </w:r>
+      <w:r>
+        <w:rPr>
+          <w:b/>
+          <w:bCs/>
+        </w:rPr>
+        <w:t xml:space="preserve"> origin main</w:t>
+      </w:r>
+      <w:r>
+        <w:rPr>
+          <w:b/>
+          <w:bCs/>
+        </w:rPr>
+        <w:t>’</w:t>
+      </w:r>
+      <w:r>
+        <w:t>:</w:t>
+      </w:r>
+      <w:r>
+        <w:t xml:space="preserve"> </w:t>
+      </w:r>
+      <w:r>
+        <w:t>This command uploads your local commits from the main branch of your repository to the remote repository named origin (usually GitHub).</w:t>
+      </w:r>
+    </w:p>
+    <w:p/>
+    <w:tbl>
+      <w:tblPr>
+        <w:tblStyle w:val="TableGrid"/>
+        <w:tblW w:w="0" w:type="auto"/>
+        <w:tblLook w:val="04A0" w:firstRow="1" w:lastRow="0" w:firstColumn="1" w:lastColumn="0" w:noHBand="0" w:noVBand="1"/>
+      </w:tblPr>
+      <w:tblGrid>
+        <w:gridCol w:w="9016"/>
+      </w:tblGrid>
+      <w:tr>
+        <w:tc>
+          <w:tcPr>
+            <w:tcW w:w="9016" w:type="dxa"/>
+          </w:tcPr>
+          <w:p>
+            <w:r>
+              <w:t>So, after learning push we can say our workflow looks like:</w:t>
+            </w:r>
+          </w:p>
+        </w:tc>
+      </w:tr>
+      <w:tr>
+        <w:tc>
+          <w:tcPr>
+            <w:tcW w:w="9016" w:type="dxa"/>
+          </w:tcPr>
+          <w:p>
+            <w:r>
+              <w:t>1. Make changes to local files</w:t>
+            </w:r>
+          </w:p>
+        </w:tc>
+      </w:tr>
+      <w:tr>
+        <w:tc>
+          <w:tcPr>
+            <w:tcW w:w="9016" w:type="dxa"/>
+          </w:tcPr>
+          <w:p>
+            <w:r>
+              <w:t xml:space="preserve">2. Stage changes: </w:t>
+            </w:r>
+            <w:r>
+              <w:rPr>
+                <w:b/>
+                <w:bCs/>
+              </w:rPr>
+              <w:t>`git add .`</w:t>
+            </w:r>
+            <w:r>
+              <w:t xml:space="preserve"> or </w:t>
+            </w:r>
+            <w:r>
+              <w:rPr>
+                <w:b/>
+                <w:bCs/>
+              </w:rPr>
+              <w:t>`git add filename`</w:t>
+            </w:r>
+          </w:p>
+        </w:tc>
+      </w:tr>
+      <w:tr>
+        <w:tc>
+          <w:tcPr>
+            <w:tcW w:w="9016" w:type="dxa"/>
+          </w:tcPr>
+          <w:p>
+            <w:r>
+              <w:t xml:space="preserve">3. Commit changes: </w:t>
+            </w:r>
+            <w:r>
+              <w:rPr>
+                <w:b/>
+                <w:bCs/>
+              </w:rPr>
+              <w:t>`git commit -m "message"`</w:t>
+            </w:r>
+          </w:p>
+        </w:tc>
+      </w:tr>
+      <w:tr>
+        <w:tc>
+          <w:tcPr>
+            <w:tcW w:w="9016" w:type="dxa"/>
+          </w:tcPr>
+          <w:p>
+            <w:r>
+              <w:t xml:space="preserve">4. Push changes: </w:t>
+            </w:r>
+            <w:r>
+              <w:rPr>
+                <w:b/>
+                <w:bCs/>
+              </w:rPr>
+              <w:t>`git push &lt;branch name&gt;`</w:t>
+            </w:r>
+          </w:p>
+        </w:tc>
+      </w:tr>
+    </w:tbl>
+    <w:p/>
+    <w:p>
+      <w:r>
+        <w:t>## Branch Management</w:t>
+      </w:r>
+    </w:p>
+    <w:p>
+      <w:r>
+        <w:t>### Creating &amp; Switching Branches</w:t>
+      </w:r>
+    </w:p>
+    <w:p>
+      <w:r>
+        <w:t>- Create new branch: `git branch &lt;branch-name&gt;`</w:t>
+      </w:r>
+    </w:p>
+    <w:p>
+      <w:r>
+        <w:t>- Switch to a branch: `git checkout &lt;branch-name&gt;`</w:t>
+      </w:r>
+    </w:p>
+    <w:p>
+      <w:r>
+        <w:t>- Create and switch in one command: `git checkout -b &lt;feature-name&gt;`</w:t>
+      </w:r>
+    </w:p>
+    <w:p>
+      <w:r>
+        <w:t>- List branches: `git branch` (asterisk * shows current branch)</w:t>
+      </w:r>
+    </w:p>
+    <w:p/>
+    <w:p>
+      <w:r>
+        <w:t>### Working with Branches</w:t>
+      </w:r>
+    </w:p>
+    <w:p>
+      <w:r>
+        <w:t>- Changes made in one branch stay in that branch</w:t>
+      </w:r>
+    </w:p>
+    <w:p>
+      <w:r>
+        <w:t>- Files/changes unique to feature branch won't be visible when on main branch</w:t>
+      </w:r>
+    </w:p>
+    <w:p>
+      <w:r>
+        <w:t>- Need to merge feature branch into main to get changes there</w:t>
+      </w:r>
+    </w:p>
+    <w:p/>
+    <w:p>
+      <w:r>
+        <w:t>## Merging</w:t>
+      </w:r>
+    </w:p>
+    <w:p>
+      <w:r>
+        <w:t>1. Switch to main branch: `git checkout main`</w:t>
+      </w:r>
+    </w:p>
+    <w:p>
+      <w:r>
+        <w:t>2. Merge feature branch: `git merge feature`</w:t>
+      </w:r>
+    </w:p>
+    <w:p>
+      <w:r>
+        <w:t>3. Push merged changes: `git push`</w:t>
+      </w:r>
+    </w:p>
+    <w:p/>
+    <w:p>
+      <w:r>
+        <w:t>## Working with Remote Repositories</w:t>
+      </w:r>
+    </w:p>
+    <w:p>
+      <w:r>
+        <w:t>### Forking Workflow</w:t>
+      </w:r>
+    </w:p>
+    <w:p>
+      <w:r>
+        <w:t>1. Fork repository on GitHub (creates your copy)</w:t>
+      </w:r>
+    </w:p>
+    <w:p>
+      <w:r>
         <w:lastRenderedPageBreak/>
-        <w:t xml:space="preserve">Since the connection has been made, so whenever we make any changes to our local project/folder we’ll not use the </w:t>
-      </w:r>
-      <w:r>
-        <w:rPr>
-          <w:b/>
-          <w:bCs/>
-        </w:rPr>
-        <w:t>‘git remote add origin &lt;URL&gt;’</w:t>
-      </w:r>
-      <w:r>
-        <w:rPr>
-          <w:b/>
-          <w:bCs/>
-        </w:rPr>
-        <w:t xml:space="preserve"> </w:t>
-      </w:r>
-      <w:r>
-        <w:t>again and again after every commit instead we’ll use the</w:t>
-      </w:r>
-      <w:r>
-        <w:t>:</w:t>
-      </w:r>
-    </w:p>
-    <w:p>
-      <w:r>
-        <w:rPr>
-          <w:b/>
-          <w:bCs/>
-        </w:rPr>
+        <w:t>2. Clone your fork locally: `git clone &lt;forked-repo-URL&gt;`</w:t>
+      </w:r>
+    </w:p>
+    <w:p>
+      <w:r>
+        <w:t>3. Make changes in feature branch</w:t>
+      </w:r>
+    </w:p>
+    <w:p>
+      <w:r>
+        <w:t>4. Push to your fork: `git push origin feature`</w:t>
+      </w:r>
+    </w:p>
+    <w:p/>
+    <w:p>
+      <w:r>
+        <w:t>### Branch Pushing</w:t>
+      </w:r>
+    </w:p>
+    <w:p>
+      <w:r>
+        <w:t>- First push of new branch: `git push origin feature`</w:t>
+      </w:r>
+    </w:p>
+    <w:p>
+      <w:r>
+        <w:t>- Subsequent pushes: Can use just `git push`</w:t>
+      </w:r>
+    </w:p>
+    <w:p/>
+    <w:p>
+      <w:r>
+        <w:t>## Best Practices</w:t>
+      </w:r>
+    </w:p>
+    <w:p>
+      <w:r>
+        <w:t>1. Don't work directly on main branch</w:t>
+      </w:r>
+    </w:p>
+    <w:p>
+      <w:r>
+        <w:t>2. Create feature branches for new changes</w:t>
+      </w:r>
+    </w:p>
+    <w:p>
+      <w:r>
+        <w:t>3. Pull latest changes before pushing</w:t>
+      </w:r>
+    </w:p>
+    <w:p>
+      <w:r>
+        <w:t>4. Use meaningful commit messages</w:t>
+      </w:r>
+    </w:p>
+    <w:p/>
+    <w:p>
+      <w:r>
+        <w:t>## Common Commands Summary</w:t>
+      </w:r>
+    </w:p>
+    <w:p>
+      <w:r>
+        <w:t>```bash</w:t>
+      </w:r>
+    </w:p>
+    <w:p>
+      <w:r>
+        <w:t>git status               # Check repository status</w:t>
+      </w:r>
+    </w:p>
+    <w:p>
+      <w:r>
+        <w:t>git branch              # List branches (* shows current)</w:t>
+      </w:r>
+    </w:p>
+    <w:p>
+      <w:r>
+        <w:t>git checkout branch     # Switch branches</w:t>
+      </w:r>
+    </w:p>
+    <w:p>
+      <w:r>
+        <w:t>git pull                # Get latest changes</w:t>
+      </w:r>
+    </w:p>
+    <w:p>
+      <w:r>
+        <w:t>git push                # Push changes</w:t>
+      </w:r>
+    </w:p>
+    <w:p>
+      <w:r>
+        <w:t>git merge branch-name   # Merge specified branch</w:t>
+      </w:r>
+    </w:p>
+    <w:p>
+      <w:r>
+        <w:t>```</w:t>
+      </w:r>
+    </w:p>
+    <w:p>
+      <w:r>
+        <w:t>Now there’s another command known as the:</w:t>
+      </w:r>
+    </w:p>
+    <w:p>
+      <w:r>
         <w:t>-</w:t>
       </w:r>
       <w:r>
@@ -1813,42 +2249,19 @@
           <w:b/>
           <w:bCs/>
         </w:rPr>
-        <w:t>‘</w:t>
-      </w:r>
-      <w:r>
-        <w:rPr>
-          <w:b/>
-          <w:bCs/>
-        </w:rPr>
-        <w:t>git push</w:t>
-      </w:r>
-      <w:r>
-        <w:rPr>
-          <w:b/>
-          <w:bCs/>
-        </w:rPr>
-        <w:t xml:space="preserve"> origin main</w:t>
-      </w:r>
-      <w:r>
-        <w:rPr>
-          <w:b/>
-          <w:bCs/>
-        </w:rPr>
-        <w:t>’</w:t>
-      </w:r>
-      <w:r>
-        <w:t>:</w:t>
-      </w:r>
-      <w:r>
-        <w:t xml:space="preserve"> </w:t>
-      </w:r>
-      <w:r>
-        <w:t>This command uploads your local commits from the main branch of your repository to the remote repository named origin (usually GitHub).</w:t>
-      </w:r>
-    </w:p>
-    <w:p>
-      <w:r>
-        <w:t>Now there’s another command known as the:</w:t>
+        <w:t>‘git remote -v’</w:t>
+      </w:r>
+      <w:r>
+        <w:t xml:space="preserve">- </w:t>
+      </w:r>
+      <w:r>
+        <w:t>This command lists all remote</w:t>
+      </w:r>
+      <w:r>
+        <w:t xml:space="preserve"> repositories</w:t>
+      </w:r>
+      <w:r>
+        <w:t xml:space="preserve"> linked to your local Git project, showing their URLs and access methods.</w:t>
       </w:r>
     </w:p>
     <w:p>
@@ -1860,19 +2273,10 @@
           <w:b/>
           <w:bCs/>
         </w:rPr>
-        <w:t>‘git remote -v’</w:t>
-      </w:r>
-      <w:r>
-        <w:t xml:space="preserve">- </w:t>
-      </w:r>
-      <w:r>
-        <w:t>This command lists all remote</w:t>
-      </w:r>
-      <w:r>
-        <w:t xml:space="preserve"> repositories</w:t>
-      </w:r>
-      <w:r>
-        <w:t xml:space="preserve"> linked to your local Git project, showing their URLs and access methods.</w:t>
+        <w:t>‘git branch’</w:t>
+      </w:r>
+      <w:r>
+        <w:t>: to check which branch are we in (The asterisk * represents the branch)</w:t>
       </w:r>
     </w:p>
     <w:p>
@@ -1884,21 +2288,6 @@
           <w:b/>
           <w:bCs/>
         </w:rPr>
-        <w:t>‘git branch’</w:t>
-      </w:r>
-      <w:r>
-        <w:t>: to check which branch are we in (The asterisk * represents the branch)</w:t>
-      </w:r>
-    </w:p>
-    <w:p>
-      <w:r>
-        <w:t>-</w:t>
-      </w:r>
-      <w:r>
-        <w:rPr>
-          <w:b/>
-          <w:bCs/>
-        </w:rPr>
         <w:t>‘git remote add upstream</w:t>
       </w:r>
       <w:r>
@@ -1912,23 +2301,30 @@
         <w:t xml:space="preserve">’: </w:t>
       </w:r>
       <w:r>
+        <w:t>By convention</w:t>
+      </w:r>
+      <w:r>
+        <w:t>, the original project</w:t>
+      </w:r>
+      <w:r>
+        <w:t xml:space="preserve"> from where we have forked our project is known as </w:t>
+      </w:r>
+      <w:r>
+        <w:t xml:space="preserve">the </w:t>
+      </w:r>
+      <w:r>
+        <w:t xml:space="preserve">upstream. </w:t>
+      </w:r>
+      <w:r>
         <w:t xml:space="preserve">This command is used to </w:t>
       </w:r>
       <w:r>
-        <w:rPr>
-          <w:b/>
-          <w:bCs/>
-        </w:rPr>
         <w:t>link a second remote repository</w:t>
       </w:r>
       <w:r>
-        <w:t xml:space="preserve"> to your local project, typically for tracking updates from the original source repository (often called upstream). It is commonly used in </w:t>
-      </w:r>
-      <w:r>
-        <w:rPr>
-          <w:b/>
-          <w:bCs/>
-        </w:rPr>
+        <w:t xml:space="preserve"> to your local project, typically for tracking updates from the original source repository (upstream). It is commonly used in </w:t>
+      </w:r>
+      <w:r>
         <w:t>forking workflows</w:t>
       </w:r>
       <w:r>
@@ -1936,6 +2332,148 @@
       </w:r>
       <w:r>
         <w:t>.</w:t>
+      </w:r>
+    </w:p>
+    <w:p>
+      <w:r>
+        <w:t>Now you cannot make changes to anyone’s project directly</w:t>
+      </w:r>
+      <w:r>
+        <w:t xml:space="preserve">. We have to first fork it, since we cannot modify anyone’s project without their consent. But since on forking we basically create a copy of that </w:t>
+      </w:r>
+      <w:r>
+        <w:lastRenderedPageBreak/>
+        <w:t>project on your account, we can modify anything with that copy.</w:t>
+      </w:r>
+      <w:r>
+        <w:br/>
+        <w:t>Now to reflect to your changes to the main project you have to create a pull request, so that the owner of the original project can merge your changes.</w:t>
+      </w:r>
+    </w:p>
+    <w:p/>
+    <w:p>
+      <w:pPr>
+        <w:rPr>
+          <w:b/>
+          <w:bCs/>
+          <w:sz w:val="28"/>
+          <w:szCs w:val="28"/>
+        </w:rPr>
+      </w:pPr>
+      <w:r>
+        <w:rPr>
+          <w:b/>
+          <w:bCs/>
+          <w:sz w:val="28"/>
+          <w:szCs w:val="28"/>
+        </w:rPr>
+        <w:t>Observation</w:t>
+      </w:r>
+      <w:r>
+        <w:rPr>
+          <w:b/>
+          <w:bCs/>
+          <w:sz w:val="28"/>
+          <w:szCs w:val="28"/>
+        </w:rPr>
+        <w:t xml:space="preserve">: </w:t>
+      </w:r>
+    </w:p>
+    <w:p>
+      <w:r>
+        <w:t>When we want bring a remote repository (that we created) locally we use the git remote add origin &lt;URL&gt; but when we want to add a forked remote repository locally we use the git clone command.</w:t>
+      </w:r>
+    </w:p>
+    <w:p>
+      <w:pPr>
+        <w:rPr>
+          <w:b/>
+          <w:bCs/>
+          <w:sz w:val="28"/>
+          <w:szCs w:val="28"/>
+        </w:rPr>
+      </w:pPr>
+      <w:r>
+        <w:rPr>
+          <w:b/>
+          <w:bCs/>
+          <w:sz w:val="28"/>
+          <w:szCs w:val="28"/>
+        </w:rPr>
+        <w:t>Conclusion:</w:t>
+      </w:r>
+    </w:p>
+    <w:p>
+      <w:r>
+        <w:t>For ANY repository (forked or not), you typically start with git clone when you're setting up the project locally for the first time. git clone does several things:</w:t>
+      </w:r>
+    </w:p>
+    <w:p>
+      <w:pPr>
+        <w:numPr>
+          <w:ilvl w:val="0"/>
+          <w:numId w:val="4"/>
+        </w:numPr>
+      </w:pPr>
+      <w:r>
+        <w:t>Downloads all the code</w:t>
+      </w:r>
+    </w:p>
+    <w:p>
+      <w:pPr>
+        <w:numPr>
+          <w:ilvl w:val="0"/>
+          <w:numId w:val="4"/>
+        </w:numPr>
+      </w:pPr>
+      <w:r>
+        <w:t>Sets up the local Git repository</w:t>
+      </w:r>
+    </w:p>
+    <w:p>
+      <w:pPr>
+        <w:numPr>
+          <w:ilvl w:val="0"/>
+          <w:numId w:val="4"/>
+        </w:numPr>
+      </w:pPr>
+      <w:r>
+        <w:t>Automatically adds the "origin" remote</w:t>
+      </w:r>
+    </w:p>
+    <w:p>
+      <w:r>
+        <w:t>You DON'T usually use git remote add origin as your first step - this command is mainly used when:</w:t>
+      </w:r>
+    </w:p>
+    <w:p>
+      <w:pPr>
+        <w:numPr>
+          <w:ilvl w:val="0"/>
+          <w:numId w:val="5"/>
+        </w:numPr>
+      </w:pPr>
+      <w:r>
+        <w:t xml:space="preserve">You created a local repository first (git </w:t>
+      </w:r>
+      <w:proofErr w:type="spellStart"/>
+      <w:r>
+        <w:t>init</w:t>
+      </w:r>
+      <w:proofErr w:type="spellEnd"/>
+      <w:r>
+        <w:t>)</w:t>
+      </w:r>
+    </w:p>
+    <w:p>
+      <w:pPr>
+        <w:numPr>
+          <w:ilvl w:val="0"/>
+          <w:numId w:val="5"/>
+        </w:numPr>
+      </w:pPr>
+      <w:r>
+        <w:t>You now want to connect it to a remote repository</w:t>
       </w:r>
     </w:p>
     <w:p>
@@ -2071,6 +2609,232 @@
     </w:lvl>
   </w:abstractNum>
   <w:abstractNum w:abstractNumId="1" w15:restartNumberingAfterBreak="0">
+    <w:nsid w:val="38875ADD"/>
+    <w:multiLevelType w:val="multilevel"/>
+    <w:tmpl w:val="1B40E44A"/>
+    <w:lvl w:ilvl="0">
+      <w:start w:val="1"/>
+      <w:numFmt w:val="decimal"/>
+      <w:lvlText w:val="%1."/>
+      <w:lvlJc w:val="left"/>
+      <w:pPr>
+        <w:tabs>
+          <w:tab w:val="num" w:pos="720"/>
+        </w:tabs>
+        <w:ind w:left="720" w:hanging="360"/>
+      </w:pPr>
+    </w:lvl>
+    <w:lvl w:ilvl="1" w:tentative="1">
+      <w:start w:val="1"/>
+      <w:numFmt w:val="decimal"/>
+      <w:lvlText w:val="%2."/>
+      <w:lvlJc w:val="left"/>
+      <w:pPr>
+        <w:tabs>
+          <w:tab w:val="num" w:pos="1440"/>
+        </w:tabs>
+        <w:ind w:left="1440" w:hanging="360"/>
+      </w:pPr>
+    </w:lvl>
+    <w:lvl w:ilvl="2" w:tentative="1">
+      <w:start w:val="1"/>
+      <w:numFmt w:val="decimal"/>
+      <w:lvlText w:val="%3."/>
+      <w:lvlJc w:val="left"/>
+      <w:pPr>
+        <w:tabs>
+          <w:tab w:val="num" w:pos="2160"/>
+        </w:tabs>
+        <w:ind w:left="2160" w:hanging="360"/>
+      </w:pPr>
+    </w:lvl>
+    <w:lvl w:ilvl="3" w:tentative="1">
+      <w:start w:val="1"/>
+      <w:numFmt w:val="decimal"/>
+      <w:lvlText w:val="%4."/>
+      <w:lvlJc w:val="left"/>
+      <w:pPr>
+        <w:tabs>
+          <w:tab w:val="num" w:pos="2880"/>
+        </w:tabs>
+        <w:ind w:left="2880" w:hanging="360"/>
+      </w:pPr>
+    </w:lvl>
+    <w:lvl w:ilvl="4" w:tentative="1">
+      <w:start w:val="1"/>
+      <w:numFmt w:val="decimal"/>
+      <w:lvlText w:val="%5."/>
+      <w:lvlJc w:val="left"/>
+      <w:pPr>
+        <w:tabs>
+          <w:tab w:val="num" w:pos="3600"/>
+        </w:tabs>
+        <w:ind w:left="3600" w:hanging="360"/>
+      </w:pPr>
+    </w:lvl>
+    <w:lvl w:ilvl="5" w:tentative="1">
+      <w:start w:val="1"/>
+      <w:numFmt w:val="decimal"/>
+      <w:lvlText w:val="%6."/>
+      <w:lvlJc w:val="left"/>
+      <w:pPr>
+        <w:tabs>
+          <w:tab w:val="num" w:pos="4320"/>
+        </w:tabs>
+        <w:ind w:left="4320" w:hanging="360"/>
+      </w:pPr>
+    </w:lvl>
+    <w:lvl w:ilvl="6" w:tentative="1">
+      <w:start w:val="1"/>
+      <w:numFmt w:val="decimal"/>
+      <w:lvlText w:val="%7."/>
+      <w:lvlJc w:val="left"/>
+      <w:pPr>
+        <w:tabs>
+          <w:tab w:val="num" w:pos="5040"/>
+        </w:tabs>
+        <w:ind w:left="5040" w:hanging="360"/>
+      </w:pPr>
+    </w:lvl>
+    <w:lvl w:ilvl="7" w:tentative="1">
+      <w:start w:val="1"/>
+      <w:numFmt w:val="decimal"/>
+      <w:lvlText w:val="%8."/>
+      <w:lvlJc w:val="left"/>
+      <w:pPr>
+        <w:tabs>
+          <w:tab w:val="num" w:pos="5760"/>
+        </w:tabs>
+        <w:ind w:left="5760" w:hanging="360"/>
+      </w:pPr>
+    </w:lvl>
+    <w:lvl w:ilvl="8" w:tentative="1">
+      <w:start w:val="1"/>
+      <w:numFmt w:val="decimal"/>
+      <w:lvlText w:val="%9."/>
+      <w:lvlJc w:val="left"/>
+      <w:pPr>
+        <w:tabs>
+          <w:tab w:val="num" w:pos="6480"/>
+        </w:tabs>
+        <w:ind w:left="6480" w:hanging="360"/>
+      </w:pPr>
+    </w:lvl>
+  </w:abstractNum>
+  <w:abstractNum w:abstractNumId="2" w15:restartNumberingAfterBreak="0">
+    <w:nsid w:val="46864AB3"/>
+    <w:multiLevelType w:val="multilevel"/>
+    <w:tmpl w:val="FB7C8BEC"/>
+    <w:lvl w:ilvl="0">
+      <w:start w:val="1"/>
+      <w:numFmt w:val="decimal"/>
+      <w:lvlText w:val="%1."/>
+      <w:lvlJc w:val="left"/>
+      <w:pPr>
+        <w:tabs>
+          <w:tab w:val="num" w:pos="720"/>
+        </w:tabs>
+        <w:ind w:left="720" w:hanging="360"/>
+      </w:pPr>
+    </w:lvl>
+    <w:lvl w:ilvl="1" w:tentative="1">
+      <w:start w:val="1"/>
+      <w:numFmt w:val="decimal"/>
+      <w:lvlText w:val="%2."/>
+      <w:lvlJc w:val="left"/>
+      <w:pPr>
+        <w:tabs>
+          <w:tab w:val="num" w:pos="1440"/>
+        </w:tabs>
+        <w:ind w:left="1440" w:hanging="360"/>
+      </w:pPr>
+    </w:lvl>
+    <w:lvl w:ilvl="2" w:tentative="1">
+      <w:start w:val="1"/>
+      <w:numFmt w:val="decimal"/>
+      <w:lvlText w:val="%3."/>
+      <w:lvlJc w:val="left"/>
+      <w:pPr>
+        <w:tabs>
+          <w:tab w:val="num" w:pos="2160"/>
+        </w:tabs>
+        <w:ind w:left="2160" w:hanging="360"/>
+      </w:pPr>
+    </w:lvl>
+    <w:lvl w:ilvl="3" w:tentative="1">
+      <w:start w:val="1"/>
+      <w:numFmt w:val="decimal"/>
+      <w:lvlText w:val="%4."/>
+      <w:lvlJc w:val="left"/>
+      <w:pPr>
+        <w:tabs>
+          <w:tab w:val="num" w:pos="2880"/>
+        </w:tabs>
+        <w:ind w:left="2880" w:hanging="360"/>
+      </w:pPr>
+    </w:lvl>
+    <w:lvl w:ilvl="4" w:tentative="1">
+      <w:start w:val="1"/>
+      <w:numFmt w:val="decimal"/>
+      <w:lvlText w:val="%5."/>
+      <w:lvlJc w:val="left"/>
+      <w:pPr>
+        <w:tabs>
+          <w:tab w:val="num" w:pos="3600"/>
+        </w:tabs>
+        <w:ind w:left="3600" w:hanging="360"/>
+      </w:pPr>
+    </w:lvl>
+    <w:lvl w:ilvl="5" w:tentative="1">
+      <w:start w:val="1"/>
+      <w:numFmt w:val="decimal"/>
+      <w:lvlText w:val="%6."/>
+      <w:lvlJc w:val="left"/>
+      <w:pPr>
+        <w:tabs>
+          <w:tab w:val="num" w:pos="4320"/>
+        </w:tabs>
+        <w:ind w:left="4320" w:hanging="360"/>
+      </w:pPr>
+    </w:lvl>
+    <w:lvl w:ilvl="6" w:tentative="1">
+      <w:start w:val="1"/>
+      <w:numFmt w:val="decimal"/>
+      <w:lvlText w:val="%7."/>
+      <w:lvlJc w:val="left"/>
+      <w:pPr>
+        <w:tabs>
+          <w:tab w:val="num" w:pos="5040"/>
+        </w:tabs>
+        <w:ind w:left="5040" w:hanging="360"/>
+      </w:pPr>
+    </w:lvl>
+    <w:lvl w:ilvl="7" w:tentative="1">
+      <w:start w:val="1"/>
+      <w:numFmt w:val="decimal"/>
+      <w:lvlText w:val="%8."/>
+      <w:lvlJc w:val="left"/>
+      <w:pPr>
+        <w:tabs>
+          <w:tab w:val="num" w:pos="5760"/>
+        </w:tabs>
+        <w:ind w:left="5760" w:hanging="360"/>
+      </w:pPr>
+    </w:lvl>
+    <w:lvl w:ilvl="8" w:tentative="1">
+      <w:start w:val="1"/>
+      <w:numFmt w:val="decimal"/>
+      <w:lvlText w:val="%9."/>
+      <w:lvlJc w:val="left"/>
+      <w:pPr>
+        <w:tabs>
+          <w:tab w:val="num" w:pos="6480"/>
+        </w:tabs>
+        <w:ind w:left="6480" w:hanging="360"/>
+      </w:pPr>
+    </w:lvl>
+  </w:abstractNum>
+  <w:abstractNum w:abstractNumId="3" w15:restartNumberingAfterBreak="0">
     <w:nsid w:val="5858736E"/>
     <w:multiLevelType w:val="hybridMultilevel"/>
     <w:tmpl w:val="DAA45288"/>
@@ -2182,7 +2946,7 @@
       </w:rPr>
     </w:lvl>
   </w:abstractNum>
-  <w:abstractNum w:abstractNumId="2" w15:restartNumberingAfterBreak="0">
+  <w:abstractNum w:abstractNumId="4" w15:restartNumberingAfterBreak="0">
     <w:nsid w:val="71D007ED"/>
     <w:multiLevelType w:val="hybridMultilevel"/>
     <w:tmpl w:val="A112D7E2"/>
@@ -2298,9 +3062,15 @@
     <w:abstractNumId w:val="0"/>
   </w:num>
   <w:num w:numId="2" w16cid:durableId="1520386001">
+    <w:abstractNumId w:val="4"/>
+  </w:num>
+  <w:num w:numId="3" w16cid:durableId="580260753">
+    <w:abstractNumId w:val="3"/>
+  </w:num>
+  <w:num w:numId="4" w16cid:durableId="848718899">
     <w:abstractNumId w:val="2"/>
   </w:num>
-  <w:num w:numId="3" w16cid:durableId="580260753">
+  <w:num w:numId="5" w16cid:durableId="1134324138">
     <w:abstractNumId w:val="1"/>
   </w:num>
 </w:numbering>

</xml_diff>

<commit_message>
New git commands added
</commit_message>
<xml_diff>
--- a/gitcmds.docx
+++ b/gitcmds.docx
@@ -153,110 +153,6 @@
       </w:r>
     </w:p>
     <w:p>
-      <w:r>
-        <w:t xml:space="preserve">- </w:t>
-      </w:r>
-      <w:r>
-        <w:rPr>
-          <w:b/>
-          <w:bCs/>
-        </w:rPr>
-        <w:t>`touch &lt;file name&gt;’</w:t>
-      </w:r>
-      <w:r>
-        <w:t>: Simple way (Git Bash) to create a file inside the current path</w:t>
-      </w:r>
-    </w:p>
-    <w:p>
-      <w:r>
-        <w:t>-</w:t>
-      </w:r>
-      <w:r>
-        <w:rPr>
-          <w:b/>
-          <w:bCs/>
-        </w:rPr>
-        <w:t xml:space="preserve"> </w:t>
-      </w:r>
-      <w:r>
-        <w:rPr>
-          <w:b/>
-          <w:bCs/>
-        </w:rPr>
-        <w:t>‘</w:t>
-      </w:r>
-      <w:r>
-        <w:rPr>
-          <w:b/>
-          <w:bCs/>
-        </w:rPr>
-        <w:t>cat &lt;file name&gt;’</w:t>
-      </w:r>
-      <w:r>
-        <w:t>: used to display the contents (even codes) of any file and it works with any .txt, .</w:t>
-      </w:r>
-      <w:proofErr w:type="spellStart"/>
-      <w:r>
-        <w:t>js</w:t>
-      </w:r>
-      <w:proofErr w:type="spellEnd"/>
-      <w:r>
-        <w:t>, .</w:t>
-      </w:r>
-      <w:proofErr w:type="spellStart"/>
-      <w:r>
-        <w:t>py</w:t>
-      </w:r>
-      <w:proofErr w:type="spellEnd"/>
-      <w:r>
-        <w:t xml:space="preserve">, .java, etc. file </w:t>
-      </w:r>
-    </w:p>
-    <w:p>
-      <w:r>
-        <w:t>- ‘</w:t>
-      </w:r>
-      <w:r>
-        <w:rPr>
-          <w:b/>
-          <w:bCs/>
-        </w:rPr>
-        <w:t>mv &lt;oldfile.txt&gt; &lt;newfile.txt&gt;</w:t>
-      </w:r>
-      <w:r>
-        <w:rPr>
-          <w:b/>
-          <w:bCs/>
-        </w:rPr>
-        <w:t>’</w:t>
-      </w:r>
-      <w:r>
-        <w:t>:</w:t>
-      </w:r>
-      <w:r>
-        <w:t xml:space="preserve"> renames the file on your system</w:t>
-      </w:r>
-    </w:p>
-    <w:p>
-      <w:r>
-        <w:t xml:space="preserve">- </w:t>
-      </w:r>
-      <w:r>
-        <w:rPr>
-          <w:b/>
-          <w:bCs/>
-        </w:rPr>
-        <w:t>`rm -rf &lt;file name&gt;`</w:t>
-      </w:r>
-      <w:r>
-        <w:t>:</w:t>
-      </w:r>
-      <w:r>
-        <w:t xml:space="preserve"> Deletes the file from the directory</w:t>
-      </w:r>
-    </w:p>
-    <w:p/>
-    <w:p>
       <w:pPr>
         <w:rPr>
           <w:b/>
@@ -329,15 +225,7 @@
         <w:t>`cd ..`</w:t>
       </w:r>
       <w:r>
-        <w:t xml:space="preserve"> takes you back - you're literally telling it </w:t>
-      </w:r>
-      <w:proofErr w:type="gramStart"/>
-      <w:r>
-        <w:t>"go</w:t>
-      </w:r>
-      <w:proofErr w:type="gramEnd"/>
-      <w:r>
-        <w:t xml:space="preserve"> to the parent directory"!</w:t>
+        <w:t xml:space="preserve"> takes you back - you're literally telling it "go to the parent directory"!</w:t>
       </w:r>
     </w:p>
     <w:p/>
@@ -388,23 +276,7 @@
           <w:b/>
           <w:bCs/>
         </w:rPr>
-        <w:t xml:space="preserve">`git </w:t>
-      </w:r>
-      <w:proofErr w:type="spellStart"/>
-      <w:r>
-        <w:rPr>
-          <w:b/>
-          <w:bCs/>
-        </w:rPr>
-        <w:t>init</w:t>
-      </w:r>
-      <w:proofErr w:type="spellEnd"/>
-      <w:r>
-        <w:rPr>
-          <w:b/>
-          <w:bCs/>
-        </w:rPr>
-        <w:t>`</w:t>
+        <w:t>`git init`</w:t>
       </w:r>
       <w:r>
         <w:t>: Creates a new Git repository</w:t>
@@ -512,7 +384,6 @@
     </w:p>
     <w:p>
       <w:r>
-        <w:lastRenderedPageBreak/>
         <w:t xml:space="preserve">    - </w:t>
       </w:r>
       <w:r>
@@ -555,27 +426,7 @@
                 <w:sz w:val="28"/>
                 <w:szCs w:val="28"/>
               </w:rPr>
-              <w:t xml:space="preserve">Before `git </w:t>
-            </w:r>
-            <w:proofErr w:type="spellStart"/>
-            <w:r>
-              <w:rPr>
-                <w:b/>
-                <w:bCs/>
-                <w:sz w:val="28"/>
-                <w:szCs w:val="28"/>
-              </w:rPr>
-              <w:t>init</w:t>
-            </w:r>
-            <w:proofErr w:type="spellEnd"/>
-            <w:r>
-              <w:rPr>
-                <w:b/>
-                <w:bCs/>
-                <w:sz w:val="28"/>
-                <w:szCs w:val="28"/>
-              </w:rPr>
-              <w:t>`</w:t>
+              <w:t>Before `git init`</w:t>
             </w:r>
             <w:r>
               <w:rPr>
@@ -656,27 +507,8 @@
                 <w:sz w:val="28"/>
                 <w:szCs w:val="28"/>
               </w:rPr>
-              <w:t xml:space="preserve">After `git </w:t>
-            </w:r>
-            <w:proofErr w:type="spellStart"/>
-            <w:r>
-              <w:rPr>
-                <w:b/>
-                <w:bCs/>
-                <w:sz w:val="28"/>
-                <w:szCs w:val="28"/>
-              </w:rPr>
-              <w:t>init</w:t>
-            </w:r>
-            <w:proofErr w:type="spellEnd"/>
-            <w:r>
-              <w:rPr>
-                <w:b/>
-                <w:bCs/>
-                <w:sz w:val="28"/>
-                <w:szCs w:val="28"/>
-              </w:rPr>
-              <w:t>`:</w:t>
+              <w:lastRenderedPageBreak/>
+              <w:t>After `git init`:</w:t>
             </w:r>
           </w:p>
         </w:tc>
@@ -740,6 +572,126 @@
           <w:b/>
           <w:bCs/>
         </w:rPr>
+        <w:t>`touch &lt;file name&gt;</w:t>
+      </w:r>
+      <w:r>
+        <w:rPr>
+          <w:b/>
+          <w:bCs/>
+        </w:rPr>
+        <w:t>’</w:t>
+      </w:r>
+      <w:r>
+        <w:t>: Simple way (Git Bash) to create a file inside the current path</w:t>
+      </w:r>
+    </w:p>
+    <w:p>
+      <w:r>
+        <w:t>-</w:t>
+      </w:r>
+      <w:r>
+        <w:rPr>
+          <w:b/>
+          <w:bCs/>
+        </w:rPr>
+        <w:t xml:space="preserve"> </w:t>
+      </w:r>
+      <w:r>
+        <w:rPr>
+          <w:b/>
+          <w:bCs/>
+        </w:rPr>
+        <w:t>‘</w:t>
+      </w:r>
+      <w:r>
+        <w:rPr>
+          <w:b/>
+          <w:bCs/>
+        </w:rPr>
+        <w:t>cat &lt;file name&gt;</w:t>
+      </w:r>
+      <w:r>
+        <w:rPr>
+          <w:b/>
+          <w:bCs/>
+        </w:rPr>
+        <w:t>’</w:t>
+      </w:r>
+      <w:r>
+        <w:t>: used to display the contents (even codes) of any file and it works with any .txt, .</w:t>
+      </w:r>
+      <w:proofErr w:type="spellStart"/>
+      <w:r>
+        <w:t>js</w:t>
+      </w:r>
+      <w:proofErr w:type="spellEnd"/>
+      <w:r>
+        <w:t>, .</w:t>
+      </w:r>
+      <w:proofErr w:type="spellStart"/>
+      <w:r>
+        <w:t>py</w:t>
+      </w:r>
+      <w:proofErr w:type="spellEnd"/>
+      <w:r>
+        <w:t xml:space="preserve">, .java, etc. file </w:t>
+      </w:r>
+    </w:p>
+    <w:p>
+      <w:r>
+        <w:t xml:space="preserve">- </w:t>
+      </w:r>
+      <w:r>
+        <w:t>‘</w:t>
+      </w:r>
+      <w:r>
+        <w:rPr>
+          <w:b/>
+          <w:bCs/>
+        </w:rPr>
+        <w:t>mv &lt;oldfile.txt&gt; &lt;newfile.txt&gt;</w:t>
+      </w:r>
+      <w:r>
+        <w:rPr>
+          <w:b/>
+          <w:bCs/>
+        </w:rPr>
+        <w:t>’</w:t>
+      </w:r>
+      <w:r>
+        <w:t>:</w:t>
+      </w:r>
+      <w:r>
+        <w:t xml:space="preserve"> renames the file on your system</w:t>
+      </w:r>
+    </w:p>
+    <w:p>
+      <w:r>
+        <w:t xml:space="preserve">- </w:t>
+      </w:r>
+      <w:r>
+        <w:rPr>
+          <w:b/>
+          <w:bCs/>
+        </w:rPr>
+        <w:t>`rm -rf &lt;file name&gt;`</w:t>
+      </w:r>
+      <w:r>
+        <w:t>:</w:t>
+      </w:r>
+      <w:r>
+        <w:t xml:space="preserve"> Deletes the file from the directory</w:t>
+      </w:r>
+    </w:p>
+    <w:p>
+      <w:r>
+        <w:t xml:space="preserve">- </w:t>
+      </w:r>
+      <w:r>
+        <w:rPr>
+          <w:b/>
+          <w:bCs/>
+        </w:rPr>
         <w:t>`git status`</w:t>
       </w:r>
       <w:r>
@@ -801,7 +753,6 @@
         <w:t xml:space="preserve"> : Stages changes only for the specified file</w:t>
       </w:r>
     </w:p>
-    <w:p/>
     <w:tbl>
       <w:tblPr>
         <w:tblStyle w:val="TableGrid"/>
@@ -865,13 +816,8 @@
           </w:tcPr>
           <w:p>
             <w:r>
-              <w:t xml:space="preserve">  - Other modified files remain </w:t>
-            </w:r>
-            <w:proofErr w:type="spellStart"/>
-            <w:r>
-              <w:t>unstaged</w:t>
-            </w:r>
-            <w:proofErr w:type="spellEnd"/>
+              <w:t xml:space="preserve">  - Other modified files remain unstaged</w:t>
+            </w:r>
           </w:p>
         </w:tc>
       </w:tr>
@@ -903,15 +849,7 @@
         <w:t>’</w:t>
       </w:r>
       <w:r>
-        <w:t xml:space="preserve">: You can </w:t>
-      </w:r>
-      <w:proofErr w:type="spellStart"/>
-      <w:r>
-        <w:t>unstage</w:t>
-      </w:r>
-      <w:proofErr w:type="spellEnd"/>
-      <w:r>
-        <w:t xml:space="preserve"> files using this </w:t>
+        <w:t xml:space="preserve">: You can unstage files using this </w:t>
       </w:r>
     </w:p>
     <w:p/>
@@ -1048,12 +986,12 @@
     </w:p>
     <w:p>
       <w:r>
+        <w:t>- You modified 3 files: A.txt, B.txt, C.txt</w:t>
+      </w:r>
+    </w:p>
+    <w:p>
+      <w:r>
         <w:lastRenderedPageBreak/>
-        <w:t>- You modified 3 files: A.txt, B.txt, C.txt</w:t>
-      </w:r>
-    </w:p>
-    <w:p>
-      <w:r>
         <w:t>- You want to commit A.txt and B.txt together, but C.txt separately</w:t>
       </w:r>
     </w:p>
@@ -1213,6 +1151,28 @@
           <w:b/>
           <w:bCs/>
         </w:rPr>
+        <w:t>‘</w:t>
+      </w:r>
+      <w:r>
+        <w:rPr>
+          <w:b/>
+          <w:bCs/>
+        </w:rPr>
+        <w:t>git commit</w:t>
+      </w:r>
+      <w:r>
+        <w:rPr>
+          <w:b/>
+          <w:bCs/>
+        </w:rPr>
+        <w:t>’</w:t>
+      </w:r>
+      <w:r>
+        <w:t>: Creates a snapshot of your staged changes</w:t>
+      </w:r>
+    </w:p>
+    <w:p>
+      <w:r>
         <w:t xml:space="preserve">- </w:t>
       </w:r>
       <w:r>
@@ -1220,48 +1180,15 @@
           <w:b/>
           <w:bCs/>
         </w:rPr>
-        <w:t>‘</w:t>
-      </w:r>
-      <w:r>
-        <w:rPr>
-          <w:b/>
-          <w:bCs/>
-        </w:rPr>
-        <w:t>git commit</w:t>
-      </w:r>
-      <w:r>
-        <w:rPr>
-          <w:b/>
-          <w:bCs/>
-        </w:rPr>
-        <w:t>’</w:t>
-      </w:r>
-      <w:r>
-        <w:t>: Creates a snapshot of your staged changes</w:t>
-      </w:r>
-    </w:p>
-    <w:p>
-      <w:r>
-        <w:t xml:space="preserve">- </w:t>
-      </w:r>
-      <w:r>
-        <w:rPr>
-          <w:b/>
-          <w:bCs/>
-        </w:rPr>
         <w:t xml:space="preserve">`git commit -m "message"` </w:t>
       </w:r>
       <w:r>
         <w:t>: Creates a commit with your staged changes</w:t>
       </w:r>
-      <w:r>
-        <w:t xml:space="preserve"> (</w:t>
-      </w:r>
-      <w:r>
-        <w:t>The -m flag is for adding a commit message</w:t>
-      </w:r>
-      <w:r>
-        <w:t>).</w:t>
+    </w:p>
+    <w:p>
+      <w:r>
+        <w:t xml:space="preserve">  - The -m flag is for adding a commit message</w:t>
       </w:r>
     </w:p>
     <w:tbl>
@@ -1306,140 +1233,99 @@
       </w:tr>
     </w:tbl>
     <w:p/>
-    <w:tbl>
-      <w:tblPr>
-        <w:tblStyle w:val="TableGrid"/>
-        <w:tblW w:w="0" w:type="auto"/>
-        <w:tblLook w:val="04A0" w:firstRow="1" w:lastRow="0" w:firstColumn="1" w:lastColumn="0" w:noHBand="0" w:noVBand="1"/>
-      </w:tblPr>
-      <w:tblGrid>
-        <w:gridCol w:w="9016"/>
-      </w:tblGrid>
-      <w:tr>
-        <w:tc>
-          <w:tcPr>
-            <w:tcW w:w="9016" w:type="dxa"/>
-          </w:tcPr>
-          <w:p>
-            <w:pPr>
-              <w:rPr>
-                <w:b/>
-                <w:bCs/>
-              </w:rPr>
-            </w:pPr>
-            <w:r>
-              <w:rPr>
-                <w:b/>
-                <w:bCs/>
-              </w:rPr>
-              <w:t>So, the typical workflow looks like:</w:t>
-            </w:r>
-          </w:p>
-        </w:tc>
-      </w:tr>
-      <w:tr>
-        <w:tc>
-          <w:tcPr>
-            <w:tcW w:w="9016" w:type="dxa"/>
-          </w:tcPr>
-          <w:p>
-            <w:r>
-              <w:lastRenderedPageBreak/>
-              <w:t>- Firstly, make some changes to your files</w:t>
-            </w:r>
-          </w:p>
-        </w:tc>
-      </w:tr>
-      <w:tr>
-        <w:tc>
-          <w:tcPr>
-            <w:tcW w:w="9016" w:type="dxa"/>
-          </w:tcPr>
-          <w:p>
-            <w:r>
-              <w:t xml:space="preserve">- </w:t>
-            </w:r>
-            <w:r>
-              <w:rPr>
-                <w:b/>
-                <w:bCs/>
-              </w:rPr>
-              <w:t>`git status`</w:t>
-            </w:r>
-            <w:r>
-              <w:t xml:space="preserve"> (check what's changed)</w:t>
-            </w:r>
-          </w:p>
-        </w:tc>
-      </w:tr>
-      <w:tr>
-        <w:tc>
-          <w:tcPr>
-            <w:tcW w:w="9016" w:type="dxa"/>
-          </w:tcPr>
-          <w:p>
-            <w:r>
-              <w:t xml:space="preserve">- </w:t>
-            </w:r>
-            <w:r>
-              <w:rPr>
-                <w:b/>
-                <w:bCs/>
-              </w:rPr>
-              <w:t>`git add`</w:t>
-            </w:r>
-            <w:r>
-              <w:t xml:space="preserve"> (stage specific files or all files)</w:t>
-            </w:r>
-          </w:p>
-        </w:tc>
-      </w:tr>
-      <w:tr>
-        <w:tc>
-          <w:tcPr>
-            <w:tcW w:w="9016" w:type="dxa"/>
-          </w:tcPr>
-          <w:p>
-            <w:r>
-              <w:t xml:space="preserve">- </w:t>
-            </w:r>
-            <w:r>
-              <w:rPr>
-                <w:b/>
-                <w:bCs/>
-              </w:rPr>
-              <w:t>`git status`</w:t>
-            </w:r>
-            <w:r>
-              <w:t xml:space="preserve"> (verify what's staged)</w:t>
-            </w:r>
-          </w:p>
-        </w:tc>
-      </w:tr>
-      <w:tr>
-        <w:tc>
-          <w:tcPr>
-            <w:tcW w:w="9016" w:type="dxa"/>
-          </w:tcPr>
-          <w:p>
-            <w:r>
-              <w:t xml:space="preserve">- </w:t>
-            </w:r>
-            <w:r>
-              <w:rPr>
-                <w:b/>
-                <w:bCs/>
-              </w:rPr>
-              <w:t>`git commit -m "message"`</w:t>
-            </w:r>
-            <w:r>
-              <w:t xml:space="preserve"> (commit the staged changes)</w:t>
-            </w:r>
-          </w:p>
-        </w:tc>
-      </w:tr>
-    </w:tbl>
-    <w:p/>
+    <w:p>
+      <w:pPr>
+        <w:rPr>
+          <w:b/>
+          <w:bCs/>
+        </w:rPr>
+      </w:pPr>
+      <w:r>
+        <w:rPr>
+          <w:b/>
+          <w:bCs/>
+        </w:rPr>
+        <w:t>So the typical workflow looks like:</w:t>
+      </w:r>
+    </w:p>
+    <w:p>
+      <w:r>
+        <w:t xml:space="preserve">- </w:t>
+      </w:r>
+      <w:r>
+        <w:t>Firstly m</w:t>
+      </w:r>
+      <w:r>
+        <w:t>ake</w:t>
+      </w:r>
+      <w:r>
+        <w:t xml:space="preserve"> some</w:t>
+      </w:r>
+      <w:r>
+        <w:t xml:space="preserve"> changes to your files</w:t>
+      </w:r>
+    </w:p>
+    <w:p>
+      <w:r>
+        <w:lastRenderedPageBreak/>
+        <w:t xml:space="preserve">   - </w:t>
+      </w:r>
+      <w:r>
+        <w:rPr>
+          <w:b/>
+          <w:bCs/>
+        </w:rPr>
+        <w:t>`git status`</w:t>
+      </w:r>
+      <w:r>
+        <w:t xml:space="preserve"> (check what's changed)</w:t>
+      </w:r>
+    </w:p>
+    <w:p>
+      <w:r>
+        <w:t xml:space="preserve">   - </w:t>
+      </w:r>
+      <w:r>
+        <w:rPr>
+          <w:b/>
+          <w:bCs/>
+        </w:rPr>
+        <w:t>`git add`</w:t>
+      </w:r>
+      <w:r>
+        <w:t xml:space="preserve"> (stage specific files or all files)</w:t>
+      </w:r>
+    </w:p>
+    <w:p>
+      <w:r>
+        <w:t xml:space="preserve">   - </w:t>
+      </w:r>
+      <w:r>
+        <w:rPr>
+          <w:b/>
+          <w:bCs/>
+        </w:rPr>
+        <w:t>`git status`</w:t>
+      </w:r>
+      <w:r>
+        <w:t xml:space="preserve"> (verify what's staged)</w:t>
+      </w:r>
+    </w:p>
+    <w:p>
+      <w:r>
+        <w:t xml:space="preserve">   - </w:t>
+      </w:r>
+      <w:r>
+        <w:rPr>
+          <w:b/>
+          <w:bCs/>
+        </w:rPr>
+        <w:t>`git commit -m "message"`</w:t>
+      </w:r>
+      <w:r>
+        <w:t xml:space="preserve"> (commit the staged changes)</w:t>
+      </w:r>
+    </w:p>
     <w:p>
       <w:r>
         <w:t xml:space="preserve">- </w:t>
@@ -1662,15 +1548,7 @@
           </w:tcPr>
           <w:p>
             <w:r>
-              <w:t>You'll see these changes as "</w:t>
-            </w:r>
-            <w:proofErr w:type="spellStart"/>
-            <w:r>
-              <w:t>unstaged</w:t>
-            </w:r>
-            <w:proofErr w:type="spellEnd"/>
-            <w:r>
-              <w:t>" if you run git status</w:t>
+              <w:t>You'll see these changes as "unstaged" if you run git status</w:t>
             </w:r>
           </w:p>
         </w:tc>
@@ -1830,15 +1708,7 @@
         <w:t>H</w:t>
       </w:r>
       <w:r>
-        <w:t xml:space="preserve">ub. The URL will act as junction with the repository on </w:t>
-      </w:r>
-      <w:proofErr w:type="spellStart"/>
-      <w:r>
-        <w:t>github</w:t>
-      </w:r>
-      <w:proofErr w:type="spellEnd"/>
-      <w:r>
-        <w:t xml:space="preserve"> with your local project/folder. To attach the URL to your project/ folder use the command.</w:t>
+        <w:t>ub. The URL will act as junction with the repository on github with your local project/folder. To attach the URL to your project/ folder use the command.</w:t>
       </w:r>
     </w:p>
     <w:p/>
@@ -1935,545 +1805,6 @@
       </w:r>
       <w:r>
         <w:t xml:space="preserve"> </w:t>
-      </w:r>
-      <w:r>
-        <w:t>This command uploads your local commits from the main branch of your repository to the remote repository named origin (usually GitHub).</w:t>
-      </w:r>
-    </w:p>
-    <w:p/>
-    <w:tbl>
-      <w:tblPr>
-        <w:tblStyle w:val="TableGrid"/>
-        <w:tblW w:w="0" w:type="auto"/>
-        <w:tblLook w:val="04A0" w:firstRow="1" w:lastRow="0" w:firstColumn="1" w:lastColumn="0" w:noHBand="0" w:noVBand="1"/>
-      </w:tblPr>
-      <w:tblGrid>
-        <w:gridCol w:w="9016"/>
-      </w:tblGrid>
-      <w:tr>
-        <w:tc>
-          <w:tcPr>
-            <w:tcW w:w="9016" w:type="dxa"/>
-          </w:tcPr>
-          <w:p>
-            <w:r>
-              <w:t>So, after learning push we can say our workflow looks like:</w:t>
-            </w:r>
-          </w:p>
-        </w:tc>
-      </w:tr>
-      <w:tr>
-        <w:tc>
-          <w:tcPr>
-            <w:tcW w:w="9016" w:type="dxa"/>
-          </w:tcPr>
-          <w:p>
-            <w:r>
-              <w:t>1. Make changes to local files</w:t>
-            </w:r>
-          </w:p>
-        </w:tc>
-      </w:tr>
-      <w:tr>
-        <w:tc>
-          <w:tcPr>
-            <w:tcW w:w="9016" w:type="dxa"/>
-          </w:tcPr>
-          <w:p>
-            <w:r>
-              <w:t xml:space="preserve">2. Stage changes: </w:t>
-            </w:r>
-            <w:r>
-              <w:rPr>
-                <w:b/>
-                <w:bCs/>
-              </w:rPr>
-              <w:t>`git add .`</w:t>
-            </w:r>
-            <w:r>
-              <w:t xml:space="preserve"> or </w:t>
-            </w:r>
-            <w:r>
-              <w:rPr>
-                <w:b/>
-                <w:bCs/>
-              </w:rPr>
-              <w:t>`git add filename`</w:t>
-            </w:r>
-          </w:p>
-        </w:tc>
-      </w:tr>
-      <w:tr>
-        <w:tc>
-          <w:tcPr>
-            <w:tcW w:w="9016" w:type="dxa"/>
-          </w:tcPr>
-          <w:p>
-            <w:r>
-              <w:t xml:space="preserve">3. Commit changes: </w:t>
-            </w:r>
-            <w:r>
-              <w:rPr>
-                <w:b/>
-                <w:bCs/>
-              </w:rPr>
-              <w:t>`git commit -m "message"`</w:t>
-            </w:r>
-          </w:p>
-        </w:tc>
-      </w:tr>
-      <w:tr>
-        <w:tc>
-          <w:tcPr>
-            <w:tcW w:w="9016" w:type="dxa"/>
-          </w:tcPr>
-          <w:p>
-            <w:r>
-              <w:t xml:space="preserve">4. Push changes: </w:t>
-            </w:r>
-            <w:r>
-              <w:rPr>
-                <w:b/>
-                <w:bCs/>
-              </w:rPr>
-              <w:t>`git push &lt;branch name&gt;`</w:t>
-            </w:r>
-          </w:p>
-        </w:tc>
-      </w:tr>
-    </w:tbl>
-    <w:p/>
-    <w:p>
-      <w:r>
-        <w:t>## Branch Management</w:t>
-      </w:r>
-    </w:p>
-    <w:p>
-      <w:r>
-        <w:t>### Creating &amp; Switching Branches</w:t>
-      </w:r>
-    </w:p>
-    <w:p>
-      <w:r>
-        <w:t>- Create new branch: `git branch &lt;branch-name&gt;`</w:t>
-      </w:r>
-    </w:p>
-    <w:p>
-      <w:r>
-        <w:t>- Switch to a branch: `git checkout &lt;branch-name&gt;`</w:t>
-      </w:r>
-    </w:p>
-    <w:p>
-      <w:r>
-        <w:t>- Create and switch in one command: `git checkout -b &lt;feature-name&gt;`</w:t>
-      </w:r>
-    </w:p>
-    <w:p>
-      <w:r>
-        <w:t>- List branches: `git branch` (asterisk * shows current branch)</w:t>
-      </w:r>
-    </w:p>
-    <w:p/>
-    <w:p>
-      <w:r>
-        <w:t>### Working with Branches</w:t>
-      </w:r>
-    </w:p>
-    <w:p>
-      <w:r>
-        <w:t>- Changes made in one branch stay in that branch</w:t>
-      </w:r>
-    </w:p>
-    <w:p>
-      <w:r>
-        <w:t>- Files/changes unique to feature branch won't be visible when on main branch</w:t>
-      </w:r>
-    </w:p>
-    <w:p>
-      <w:r>
-        <w:t>- Need to merge feature branch into main to get changes there</w:t>
-      </w:r>
-    </w:p>
-    <w:p/>
-    <w:p>
-      <w:r>
-        <w:t>## Merging</w:t>
-      </w:r>
-    </w:p>
-    <w:p>
-      <w:r>
-        <w:t>1. Switch to main branch: `git checkout main`</w:t>
-      </w:r>
-    </w:p>
-    <w:p>
-      <w:r>
-        <w:t>2. Merge feature branch: `git merge feature`</w:t>
-      </w:r>
-    </w:p>
-    <w:p>
-      <w:r>
-        <w:t>3. Push merged changes: `git push`</w:t>
-      </w:r>
-    </w:p>
-    <w:p/>
-    <w:p>
-      <w:r>
-        <w:t>## Working with Remote Repositories</w:t>
-      </w:r>
-    </w:p>
-    <w:p>
-      <w:r>
-        <w:t>### Forking Workflow</w:t>
-      </w:r>
-    </w:p>
-    <w:p>
-      <w:r>
-        <w:t>1. Fork repository on GitHub (creates your copy)</w:t>
-      </w:r>
-    </w:p>
-    <w:p>
-      <w:r>
-        <w:lastRenderedPageBreak/>
-        <w:t>2. Clone your fork locally: `git clone &lt;forked-repo-URL&gt;`</w:t>
-      </w:r>
-    </w:p>
-    <w:p>
-      <w:r>
-        <w:t>3. Make changes in feature branch</w:t>
-      </w:r>
-    </w:p>
-    <w:p>
-      <w:r>
-        <w:t>4. Push to your fork: `git push origin feature`</w:t>
-      </w:r>
-    </w:p>
-    <w:p/>
-    <w:p>
-      <w:r>
-        <w:t>### Branch Pushing</w:t>
-      </w:r>
-    </w:p>
-    <w:p>
-      <w:r>
-        <w:t>- First push of new branch: `git push origin feature`</w:t>
-      </w:r>
-    </w:p>
-    <w:p>
-      <w:r>
-        <w:t>- Subsequent pushes: Can use just `git push`</w:t>
-      </w:r>
-    </w:p>
-    <w:p/>
-    <w:p>
-      <w:r>
-        <w:t>## Best Practices</w:t>
-      </w:r>
-    </w:p>
-    <w:p>
-      <w:r>
-        <w:t>1. Don't work directly on main branch</w:t>
-      </w:r>
-    </w:p>
-    <w:p>
-      <w:r>
-        <w:t>2. Create feature branches for new changes</w:t>
-      </w:r>
-    </w:p>
-    <w:p>
-      <w:r>
-        <w:t>3. Pull latest changes before pushing</w:t>
-      </w:r>
-    </w:p>
-    <w:p>
-      <w:r>
-        <w:t>4. Use meaningful commit messages</w:t>
-      </w:r>
-    </w:p>
-    <w:p/>
-    <w:p>
-      <w:r>
-        <w:t>## Common Commands Summary</w:t>
-      </w:r>
-    </w:p>
-    <w:p>
-      <w:r>
-        <w:t>```bash</w:t>
-      </w:r>
-    </w:p>
-    <w:p>
-      <w:r>
-        <w:t>git status               # Check repository status</w:t>
-      </w:r>
-    </w:p>
-    <w:p>
-      <w:r>
-        <w:t>git branch              # List branches (* shows current)</w:t>
-      </w:r>
-    </w:p>
-    <w:p>
-      <w:r>
-        <w:t>git checkout branch     # Switch branches</w:t>
-      </w:r>
-    </w:p>
-    <w:p>
-      <w:r>
-        <w:t>git pull                # Get latest changes</w:t>
-      </w:r>
-    </w:p>
-    <w:p>
-      <w:r>
-        <w:t>git push                # Push changes</w:t>
-      </w:r>
-    </w:p>
-    <w:p>
-      <w:r>
-        <w:t>git merge branch-name   # Merge specified branch</w:t>
-      </w:r>
-    </w:p>
-    <w:p>
-      <w:r>
-        <w:t>```</w:t>
-      </w:r>
-    </w:p>
-    <w:p>
-      <w:r>
-        <w:t>Now there’s another command known as the:</w:t>
-      </w:r>
-    </w:p>
-    <w:p>
-      <w:r>
-        <w:t>-</w:t>
-      </w:r>
-      <w:r>
-        <w:rPr>
-          <w:b/>
-          <w:bCs/>
-        </w:rPr>
-        <w:t>‘git remote -v’</w:t>
-      </w:r>
-      <w:r>
-        <w:t xml:space="preserve">- </w:t>
-      </w:r>
-      <w:r>
-        <w:t>This command lists all remote</w:t>
-      </w:r>
-      <w:r>
-        <w:t xml:space="preserve"> repositories</w:t>
-      </w:r>
-      <w:r>
-        <w:t xml:space="preserve"> linked to your local Git project, showing their URLs and access methods.</w:t>
-      </w:r>
-    </w:p>
-    <w:p>
-      <w:r>
-        <w:t>-</w:t>
-      </w:r>
-      <w:r>
-        <w:rPr>
-          <w:b/>
-          <w:bCs/>
-        </w:rPr>
-        <w:t>‘git branch’</w:t>
-      </w:r>
-      <w:r>
-        <w:t>: to check which branch are we in (The asterisk * represents the branch)</w:t>
-      </w:r>
-    </w:p>
-    <w:p>
-      <w:r>
-        <w:t>-</w:t>
-      </w:r>
-      <w:r>
-        <w:rPr>
-          <w:b/>
-          <w:bCs/>
-        </w:rPr>
-        <w:t>‘git remote add upstream</w:t>
-      </w:r>
-      <w:r>
-        <w:rPr>
-          <w:b/>
-          <w:bCs/>
-        </w:rPr>
-        <w:t xml:space="preserve"> &lt;URL of the repo to be forked&gt;</w:t>
-      </w:r>
-      <w:r>
-        <w:t xml:space="preserve">’: </w:t>
-      </w:r>
-      <w:r>
-        <w:t>By convention</w:t>
-      </w:r>
-      <w:r>
-        <w:t>, the original project</w:t>
-      </w:r>
-      <w:r>
-        <w:t xml:space="preserve"> from where we have forked our project is known as </w:t>
-      </w:r>
-      <w:r>
-        <w:t xml:space="preserve">the </w:t>
-      </w:r>
-      <w:r>
-        <w:t xml:space="preserve">upstream. </w:t>
-      </w:r>
-      <w:r>
-        <w:t xml:space="preserve">This command is used to </w:t>
-      </w:r>
-      <w:r>
-        <w:t>link a second remote repository</w:t>
-      </w:r>
-      <w:r>
-        <w:t xml:space="preserve"> to your local project, typically for tracking updates from the original source repository (upstream). It is commonly used in </w:t>
-      </w:r>
-      <w:r>
-        <w:t>forking workflows</w:t>
-      </w:r>
-      <w:r>
-        <w:t xml:space="preserve"> on GitHub</w:t>
-      </w:r>
-      <w:r>
-        <w:t>.</w:t>
-      </w:r>
-    </w:p>
-    <w:p>
-      <w:r>
-        <w:t>Now you cannot make changes to anyone’s project directly</w:t>
-      </w:r>
-      <w:r>
-        <w:t xml:space="preserve">. We have to first fork it, since we cannot modify anyone’s project without their consent. But since on forking we basically create a copy of that </w:t>
-      </w:r>
-      <w:r>
-        <w:lastRenderedPageBreak/>
-        <w:t>project on your account, we can modify anything with that copy.</w:t>
-      </w:r>
-      <w:r>
-        <w:br/>
-        <w:t>Now to reflect to your changes to the main project you have to create a pull request, so that the owner of the original project can merge your changes.</w:t>
-      </w:r>
-    </w:p>
-    <w:p/>
-    <w:p>
-      <w:pPr>
-        <w:rPr>
-          <w:b/>
-          <w:bCs/>
-          <w:sz w:val="28"/>
-          <w:szCs w:val="28"/>
-        </w:rPr>
-      </w:pPr>
-      <w:r>
-        <w:rPr>
-          <w:b/>
-          <w:bCs/>
-          <w:sz w:val="28"/>
-          <w:szCs w:val="28"/>
-        </w:rPr>
-        <w:t>Observation</w:t>
-      </w:r>
-      <w:r>
-        <w:rPr>
-          <w:b/>
-          <w:bCs/>
-          <w:sz w:val="28"/>
-          <w:szCs w:val="28"/>
-        </w:rPr>
-        <w:t xml:space="preserve">: </w:t>
-      </w:r>
-    </w:p>
-    <w:p>
-      <w:r>
-        <w:t>When we want bring a remote repository (that we created) locally we use the git remote add origin &lt;URL&gt; but when we want to add a forked remote repository locally we use the git clone command.</w:t>
-      </w:r>
-    </w:p>
-    <w:p>
-      <w:pPr>
-        <w:rPr>
-          <w:b/>
-          <w:bCs/>
-          <w:sz w:val="28"/>
-          <w:szCs w:val="28"/>
-        </w:rPr>
-      </w:pPr>
-      <w:r>
-        <w:rPr>
-          <w:b/>
-          <w:bCs/>
-          <w:sz w:val="28"/>
-          <w:szCs w:val="28"/>
-        </w:rPr>
-        <w:t>Conclusion:</w:t>
-      </w:r>
-    </w:p>
-    <w:p>
-      <w:r>
-        <w:t>For ANY repository (forked or not), you typically start with git clone when you're setting up the project locally for the first time. git clone does several things:</w:t>
-      </w:r>
-    </w:p>
-    <w:p>
-      <w:pPr>
-        <w:numPr>
-          <w:ilvl w:val="0"/>
-          <w:numId w:val="4"/>
-        </w:numPr>
-      </w:pPr>
-      <w:r>
-        <w:t>Downloads all the code</w:t>
-      </w:r>
-    </w:p>
-    <w:p>
-      <w:pPr>
-        <w:numPr>
-          <w:ilvl w:val="0"/>
-          <w:numId w:val="4"/>
-        </w:numPr>
-      </w:pPr>
-      <w:r>
-        <w:t>Sets up the local Git repository</w:t>
-      </w:r>
-    </w:p>
-    <w:p>
-      <w:pPr>
-        <w:numPr>
-          <w:ilvl w:val="0"/>
-          <w:numId w:val="4"/>
-        </w:numPr>
-      </w:pPr>
-      <w:r>
-        <w:t>Automatically adds the "origin" remote</w:t>
-      </w:r>
-    </w:p>
-    <w:p>
-      <w:r>
-        <w:t>You DON'T usually use git remote add origin as your first step - this command is mainly used when:</w:t>
-      </w:r>
-    </w:p>
-    <w:p>
-      <w:pPr>
-        <w:numPr>
-          <w:ilvl w:val="0"/>
-          <w:numId w:val="5"/>
-        </w:numPr>
-      </w:pPr>
-      <w:r>
-        <w:t xml:space="preserve">You created a local repository first (git </w:t>
-      </w:r>
-      <w:proofErr w:type="spellStart"/>
-      <w:r>
-        <w:t>init</w:t>
-      </w:r>
-      <w:proofErr w:type="spellEnd"/>
-      <w:r>
-        <w:t>)</w:t>
-      </w:r>
-    </w:p>
-    <w:p>
-      <w:pPr>
-        <w:numPr>
-          <w:ilvl w:val="0"/>
-          <w:numId w:val="5"/>
-        </w:numPr>
-      </w:pPr>
-      <w:r>
-        <w:t>You now want to connect it to a remote repository</w:t>
       </w:r>
     </w:p>
     <w:p>
@@ -2609,232 +1940,6 @@
     </w:lvl>
   </w:abstractNum>
   <w:abstractNum w:abstractNumId="1" w15:restartNumberingAfterBreak="0">
-    <w:nsid w:val="38875ADD"/>
-    <w:multiLevelType w:val="multilevel"/>
-    <w:tmpl w:val="1B40E44A"/>
-    <w:lvl w:ilvl="0">
-      <w:start w:val="1"/>
-      <w:numFmt w:val="decimal"/>
-      <w:lvlText w:val="%1."/>
-      <w:lvlJc w:val="left"/>
-      <w:pPr>
-        <w:tabs>
-          <w:tab w:val="num" w:pos="720"/>
-        </w:tabs>
-        <w:ind w:left="720" w:hanging="360"/>
-      </w:pPr>
-    </w:lvl>
-    <w:lvl w:ilvl="1" w:tentative="1">
-      <w:start w:val="1"/>
-      <w:numFmt w:val="decimal"/>
-      <w:lvlText w:val="%2."/>
-      <w:lvlJc w:val="left"/>
-      <w:pPr>
-        <w:tabs>
-          <w:tab w:val="num" w:pos="1440"/>
-        </w:tabs>
-        <w:ind w:left="1440" w:hanging="360"/>
-      </w:pPr>
-    </w:lvl>
-    <w:lvl w:ilvl="2" w:tentative="1">
-      <w:start w:val="1"/>
-      <w:numFmt w:val="decimal"/>
-      <w:lvlText w:val="%3."/>
-      <w:lvlJc w:val="left"/>
-      <w:pPr>
-        <w:tabs>
-          <w:tab w:val="num" w:pos="2160"/>
-        </w:tabs>
-        <w:ind w:left="2160" w:hanging="360"/>
-      </w:pPr>
-    </w:lvl>
-    <w:lvl w:ilvl="3" w:tentative="1">
-      <w:start w:val="1"/>
-      <w:numFmt w:val="decimal"/>
-      <w:lvlText w:val="%4."/>
-      <w:lvlJc w:val="left"/>
-      <w:pPr>
-        <w:tabs>
-          <w:tab w:val="num" w:pos="2880"/>
-        </w:tabs>
-        <w:ind w:left="2880" w:hanging="360"/>
-      </w:pPr>
-    </w:lvl>
-    <w:lvl w:ilvl="4" w:tentative="1">
-      <w:start w:val="1"/>
-      <w:numFmt w:val="decimal"/>
-      <w:lvlText w:val="%5."/>
-      <w:lvlJc w:val="left"/>
-      <w:pPr>
-        <w:tabs>
-          <w:tab w:val="num" w:pos="3600"/>
-        </w:tabs>
-        <w:ind w:left="3600" w:hanging="360"/>
-      </w:pPr>
-    </w:lvl>
-    <w:lvl w:ilvl="5" w:tentative="1">
-      <w:start w:val="1"/>
-      <w:numFmt w:val="decimal"/>
-      <w:lvlText w:val="%6."/>
-      <w:lvlJc w:val="left"/>
-      <w:pPr>
-        <w:tabs>
-          <w:tab w:val="num" w:pos="4320"/>
-        </w:tabs>
-        <w:ind w:left="4320" w:hanging="360"/>
-      </w:pPr>
-    </w:lvl>
-    <w:lvl w:ilvl="6" w:tentative="1">
-      <w:start w:val="1"/>
-      <w:numFmt w:val="decimal"/>
-      <w:lvlText w:val="%7."/>
-      <w:lvlJc w:val="left"/>
-      <w:pPr>
-        <w:tabs>
-          <w:tab w:val="num" w:pos="5040"/>
-        </w:tabs>
-        <w:ind w:left="5040" w:hanging="360"/>
-      </w:pPr>
-    </w:lvl>
-    <w:lvl w:ilvl="7" w:tentative="1">
-      <w:start w:val="1"/>
-      <w:numFmt w:val="decimal"/>
-      <w:lvlText w:val="%8."/>
-      <w:lvlJc w:val="left"/>
-      <w:pPr>
-        <w:tabs>
-          <w:tab w:val="num" w:pos="5760"/>
-        </w:tabs>
-        <w:ind w:left="5760" w:hanging="360"/>
-      </w:pPr>
-    </w:lvl>
-    <w:lvl w:ilvl="8" w:tentative="1">
-      <w:start w:val="1"/>
-      <w:numFmt w:val="decimal"/>
-      <w:lvlText w:val="%9."/>
-      <w:lvlJc w:val="left"/>
-      <w:pPr>
-        <w:tabs>
-          <w:tab w:val="num" w:pos="6480"/>
-        </w:tabs>
-        <w:ind w:left="6480" w:hanging="360"/>
-      </w:pPr>
-    </w:lvl>
-  </w:abstractNum>
-  <w:abstractNum w:abstractNumId="2" w15:restartNumberingAfterBreak="0">
-    <w:nsid w:val="46864AB3"/>
-    <w:multiLevelType w:val="multilevel"/>
-    <w:tmpl w:val="FB7C8BEC"/>
-    <w:lvl w:ilvl="0">
-      <w:start w:val="1"/>
-      <w:numFmt w:val="decimal"/>
-      <w:lvlText w:val="%1."/>
-      <w:lvlJc w:val="left"/>
-      <w:pPr>
-        <w:tabs>
-          <w:tab w:val="num" w:pos="720"/>
-        </w:tabs>
-        <w:ind w:left="720" w:hanging="360"/>
-      </w:pPr>
-    </w:lvl>
-    <w:lvl w:ilvl="1" w:tentative="1">
-      <w:start w:val="1"/>
-      <w:numFmt w:val="decimal"/>
-      <w:lvlText w:val="%2."/>
-      <w:lvlJc w:val="left"/>
-      <w:pPr>
-        <w:tabs>
-          <w:tab w:val="num" w:pos="1440"/>
-        </w:tabs>
-        <w:ind w:left="1440" w:hanging="360"/>
-      </w:pPr>
-    </w:lvl>
-    <w:lvl w:ilvl="2" w:tentative="1">
-      <w:start w:val="1"/>
-      <w:numFmt w:val="decimal"/>
-      <w:lvlText w:val="%3."/>
-      <w:lvlJc w:val="left"/>
-      <w:pPr>
-        <w:tabs>
-          <w:tab w:val="num" w:pos="2160"/>
-        </w:tabs>
-        <w:ind w:left="2160" w:hanging="360"/>
-      </w:pPr>
-    </w:lvl>
-    <w:lvl w:ilvl="3" w:tentative="1">
-      <w:start w:val="1"/>
-      <w:numFmt w:val="decimal"/>
-      <w:lvlText w:val="%4."/>
-      <w:lvlJc w:val="left"/>
-      <w:pPr>
-        <w:tabs>
-          <w:tab w:val="num" w:pos="2880"/>
-        </w:tabs>
-        <w:ind w:left="2880" w:hanging="360"/>
-      </w:pPr>
-    </w:lvl>
-    <w:lvl w:ilvl="4" w:tentative="1">
-      <w:start w:val="1"/>
-      <w:numFmt w:val="decimal"/>
-      <w:lvlText w:val="%5."/>
-      <w:lvlJc w:val="left"/>
-      <w:pPr>
-        <w:tabs>
-          <w:tab w:val="num" w:pos="3600"/>
-        </w:tabs>
-        <w:ind w:left="3600" w:hanging="360"/>
-      </w:pPr>
-    </w:lvl>
-    <w:lvl w:ilvl="5" w:tentative="1">
-      <w:start w:val="1"/>
-      <w:numFmt w:val="decimal"/>
-      <w:lvlText w:val="%6."/>
-      <w:lvlJc w:val="left"/>
-      <w:pPr>
-        <w:tabs>
-          <w:tab w:val="num" w:pos="4320"/>
-        </w:tabs>
-        <w:ind w:left="4320" w:hanging="360"/>
-      </w:pPr>
-    </w:lvl>
-    <w:lvl w:ilvl="6" w:tentative="1">
-      <w:start w:val="1"/>
-      <w:numFmt w:val="decimal"/>
-      <w:lvlText w:val="%7."/>
-      <w:lvlJc w:val="left"/>
-      <w:pPr>
-        <w:tabs>
-          <w:tab w:val="num" w:pos="5040"/>
-        </w:tabs>
-        <w:ind w:left="5040" w:hanging="360"/>
-      </w:pPr>
-    </w:lvl>
-    <w:lvl w:ilvl="7" w:tentative="1">
-      <w:start w:val="1"/>
-      <w:numFmt w:val="decimal"/>
-      <w:lvlText w:val="%8."/>
-      <w:lvlJc w:val="left"/>
-      <w:pPr>
-        <w:tabs>
-          <w:tab w:val="num" w:pos="5760"/>
-        </w:tabs>
-        <w:ind w:left="5760" w:hanging="360"/>
-      </w:pPr>
-    </w:lvl>
-    <w:lvl w:ilvl="8" w:tentative="1">
-      <w:start w:val="1"/>
-      <w:numFmt w:val="decimal"/>
-      <w:lvlText w:val="%9."/>
-      <w:lvlJc w:val="left"/>
-      <w:pPr>
-        <w:tabs>
-          <w:tab w:val="num" w:pos="6480"/>
-        </w:tabs>
-        <w:ind w:left="6480" w:hanging="360"/>
-      </w:pPr>
-    </w:lvl>
-  </w:abstractNum>
-  <w:abstractNum w:abstractNumId="3" w15:restartNumberingAfterBreak="0">
     <w:nsid w:val="5858736E"/>
     <w:multiLevelType w:val="hybridMultilevel"/>
     <w:tmpl w:val="DAA45288"/>
@@ -2946,7 +2051,7 @@
       </w:rPr>
     </w:lvl>
   </w:abstractNum>
-  <w:abstractNum w:abstractNumId="4" w15:restartNumberingAfterBreak="0">
+  <w:abstractNum w:abstractNumId="2" w15:restartNumberingAfterBreak="0">
     <w:nsid w:val="71D007ED"/>
     <w:multiLevelType w:val="hybridMultilevel"/>
     <w:tmpl w:val="A112D7E2"/>
@@ -3062,15 +2167,9 @@
     <w:abstractNumId w:val="0"/>
   </w:num>
   <w:num w:numId="2" w16cid:durableId="1520386001">
-    <w:abstractNumId w:val="4"/>
+    <w:abstractNumId w:val="2"/>
   </w:num>
   <w:num w:numId="3" w16cid:durableId="580260753">
-    <w:abstractNumId w:val="3"/>
-  </w:num>
-  <w:num w:numId="4" w16cid:durableId="848718899">
-    <w:abstractNumId w:val="2"/>
-  </w:num>
-  <w:num w:numId="5" w16cid:durableId="1134324138">
     <w:abstractNumId w:val="1"/>
   </w:num>
 </w:numbering>

</xml_diff>